<commit_message>
Hide db table links
</commit_message>
<xml_diff>
--- a/ZWA-projekt.docx
+++ b/ZWA-projekt.docx
@@ -193,27 +193,7 @@
             <w:sz w:val="28"/>
             <w:szCs w:val="28"/>
           </w:rPr>
-          <w:t>https://mango.k</w:t>
-        </w:r>
-        <w:r>
-          <w:rPr>
-            <w:rStyle w:val="Hypertextovodkaz"/>
-            <w:b/>
-            <w:bCs/>
-            <w:sz w:val="28"/>
-            <w:szCs w:val="28"/>
-          </w:rPr>
-          <w:t>y</w:t>
-        </w:r>
-        <w:r>
-          <w:rPr>
-            <w:rStyle w:val="Hypertextovodkaz"/>
-            <w:b/>
-            <w:bCs/>
-            <w:sz w:val="28"/>
-            <w:szCs w:val="28"/>
-          </w:rPr>
-          <w:t>s.monster</w:t>
+          <w:t>https://mango.kys.monster</w:t>
         </w:r>
       </w:hyperlink>
     </w:p>
@@ -447,7 +427,216 @@
         <w:t>Struktura aplikace</w:t>
       </w:r>
     </w:p>
-    <w:p/>
+    <w:p>
+      <w:pPr>
+        <w:ind w:left="360"/>
+      </w:pPr>
+      <w:r>
+        <w:drawing>
+          <wp:anchor distT="0" distB="0" distL="114300" distR="114300" simplePos="0" relativeHeight="251658240" behindDoc="0" locked="0" layoutInCell="1" allowOverlap="1" wp14:anchorId="29C922F4" wp14:editId="24B77D73">
+            <wp:simplePos x="0" y="0"/>
+            <wp:positionH relativeFrom="column">
+              <wp:posOffset>3686175</wp:posOffset>
+            </wp:positionH>
+            <wp:positionV relativeFrom="paragraph">
+              <wp:posOffset>60960</wp:posOffset>
+            </wp:positionV>
+            <wp:extent cx="2079136" cy="2966720"/>
+            <wp:effectExtent l="12700" t="12700" r="16510" b="17780"/>
+            <wp:wrapSquare wrapText="bothSides"/>
+            <wp:docPr id="1412227701" name="Obrázek 1" descr="Obsah obrázku text, snímek obrazovky, Písmo&#10;&#10;Obsah vygenerovaný umělou inteligencí může být nesprávný."/>
+            <wp:cNvGraphicFramePr>
+              <a:graphicFrameLocks xmlns:a="http://schemas.openxmlformats.org/drawingml/2006/main" noChangeAspect="1"/>
+            </wp:cNvGraphicFramePr>
+            <a:graphic xmlns:a="http://schemas.openxmlformats.org/drawingml/2006/main">
+              <a:graphicData uri="http://schemas.openxmlformats.org/drawingml/2006/picture">
+                <pic:pic xmlns:pic="http://schemas.openxmlformats.org/drawingml/2006/picture">
+                  <pic:nvPicPr>
+                    <pic:cNvPr id="1412227701" name="Obrázek 1" descr="Obsah obrázku text, snímek obrazovky, Písmo&#10;&#10;Obsah vygenerovaný umělou inteligencí může být nesprávný."/>
+                    <pic:cNvPicPr/>
+                  </pic:nvPicPr>
+                  <pic:blipFill>
+                    <a:blip r:embed="rId10">
+                      <a:extLst>
+                        <a:ext uri="{28A0092B-C50C-407E-A947-70E740481C1C}">
+                          <a14:useLocalDpi xmlns:a14="http://schemas.microsoft.com/office/drawing/2010/main" val="0"/>
+                        </a:ext>
+                      </a:extLst>
+                    </a:blip>
+                    <a:stretch>
+                      <a:fillRect/>
+                    </a:stretch>
+                  </pic:blipFill>
+                  <pic:spPr>
+                    <a:xfrm>
+                      <a:off x="0" y="0"/>
+                      <a:ext cx="2079136" cy="2966720"/>
+                    </a:xfrm>
+                    <a:prstGeom prst="rect">
+                      <a:avLst/>
+                    </a:prstGeom>
+                    <a:ln w="9525">
+                      <a:solidFill>
+                        <a:schemeClr val="accent1"/>
+                      </a:solidFill>
+                    </a:ln>
+                    <a:effectLst>
+                      <a:glow>
+                        <a:schemeClr val="accent1">
+                          <a:alpha val="40000"/>
+                        </a:schemeClr>
+                      </a:glow>
+                      <a:softEdge rad="0"/>
+                    </a:effectLst>
+                  </pic:spPr>
+                </pic:pic>
+              </a:graphicData>
+            </a:graphic>
+            <wp14:sizeRelH relativeFrom="page">
+              <wp14:pctWidth>0</wp14:pctWidth>
+            </wp14:sizeRelH>
+            <wp14:sizeRelV relativeFrom="page">
+              <wp14:pctHeight>0</wp14:pctHeight>
+            </wp14:sizeRelV>
+          </wp:anchor>
+        </w:drawing>
+      </w:r>
+    </w:p>
+    <w:p>
+      <w:pPr>
+        <w:pStyle w:val="Odstavecseseznamem"/>
+        <w:numPr>
+          <w:ilvl w:val="0"/>
+          <w:numId w:val="4"/>
+        </w:numPr>
+      </w:pPr>
+      <w:r>
+        <w:rPr>
+          <w:i/>
+          <w:iCs/>
+        </w:rPr>
+        <w:t>public</w:t>
+      </w:r>
+      <w:r>
+        <w:t xml:space="preserve"> – všechny veřejné soubory (css, js, obrázky, …)</w:t>
+      </w:r>
+    </w:p>
+    <w:p>
+      <w:pPr>
+        <w:pStyle w:val="Odstavecseseznamem"/>
+        <w:numPr>
+          <w:ilvl w:val="0"/>
+          <w:numId w:val="4"/>
+        </w:numPr>
+      </w:pPr>
+      <w:r>
+        <w:rPr>
+          <w:i/>
+          <w:iCs/>
+        </w:rPr>
+        <w:t>src</w:t>
+      </w:r>
+      <w:r>
+        <w:t xml:space="preserve"> – zdrojový kód aplikace</w:t>
+      </w:r>
+    </w:p>
+    <w:p>
+      <w:pPr>
+        <w:pStyle w:val="Odstavecseseznamem"/>
+        <w:numPr>
+          <w:ilvl w:val="1"/>
+          <w:numId w:val="4"/>
+        </w:numPr>
+      </w:pPr>
+      <w:r>
+        <w:rPr>
+          <w:i/>
+          <w:iCs/>
+        </w:rPr>
+        <w:t>views</w:t>
+      </w:r>
+      <w:r>
+        <w:t xml:space="preserve"> – všechny „viditelné“ soubory</w:t>
+      </w:r>
+    </w:p>
+    <w:p>
+      <w:pPr>
+        <w:pStyle w:val="Odstavecseseznamem"/>
+        <w:numPr>
+          <w:ilvl w:val="2"/>
+          <w:numId w:val="4"/>
+        </w:numPr>
+      </w:pPr>
+      <w:r>
+        <w:rPr>
+          <w:i/>
+          <w:iCs/>
+        </w:rPr>
+        <w:t>components</w:t>
+      </w:r>
+      <w:r>
+        <w:t xml:space="preserve"> – komponenty aplikac</w:t>
+      </w:r>
+      <w:r>
+        <w:t xml:space="preserve">e </w:t>
+      </w:r>
+      <w:r>
+        <w:t>(navbar, footer, ...)</w:t>
+      </w:r>
+    </w:p>
+    <w:p>
+      <w:pPr>
+        <w:pStyle w:val="Odstavecseseznamem"/>
+        <w:numPr>
+          <w:ilvl w:val="1"/>
+          <w:numId w:val="4"/>
+        </w:numPr>
+      </w:pPr>
+      <w:r>
+        <w:rPr>
+          <w:i/>
+          <w:iCs/>
+        </w:rPr>
+        <w:t>functions</w:t>
+      </w:r>
+      <w:r>
+        <w:t xml:space="preserve"> – backend </w:t>
+      </w:r>
+      <w:r>
+        <w:t>aplikace</w:t>
+      </w:r>
+    </w:p>
+    <w:p>
+      <w:pPr>
+        <w:pStyle w:val="Odstavecseseznamem"/>
+        <w:numPr>
+          <w:ilvl w:val="2"/>
+          <w:numId w:val="4"/>
+        </w:numPr>
+      </w:pPr>
+      <w:r>
+        <w:rPr>
+          <w:i/>
+          <w:iCs/>
+        </w:rPr>
+        <w:t>api</w:t>
+      </w:r>
+      <w:r>
+        <w:t xml:space="preserve"> – všechny soubory potřebné pro funkci api</w:t>
+      </w:r>
+    </w:p>
+    <w:p>
+      <w:pPr>
+        <w:pStyle w:val="Odstavecseseznamem"/>
+        <w:numPr>
+          <w:ilvl w:val="0"/>
+          <w:numId w:val="4"/>
+        </w:numPr>
+      </w:pPr>
+      <w:r>
+        <w:t>index.php – vstupní soubor</w:t>
+      </w:r>
+    </w:p>
     <w:p>
       <w:pPr>
         <w:pStyle w:val="Nadpis1"/>
@@ -463,7 +652,7 @@
           <w:noProof/>
         </w:rPr>
         <w:drawing>
-          <wp:inline distT="0" distB="0" distL="0" distR="0" wp14:anchorId="786B91DF" wp14:editId="3E4E4841">
+          <wp:inline distT="0" distB="0" distL="0" distR="0" wp14:anchorId="786B91DF" wp14:editId="55B0596C">
             <wp:extent cx="5760720" cy="5878195"/>
             <wp:effectExtent l="0" t="0" r="5080" b="1905"/>
             <wp:docPr id="32396307" name="Obrázek 4" descr="Obsah obrázku text, snímek obrazovky, displej, software&#10;&#10;Obsah vygenerovaný umělou inteligencí může být nesprávný."/>
@@ -478,7 +667,7 @@
                     <pic:cNvPicPr/>
                   </pic:nvPicPr>
                   <pic:blipFill>
-                    <a:blip r:embed="rId10" cstate="print">
+                    <a:blip r:embed="rId11" cstate="print">
                       <a:extLst>
                         <a:ext uri="{28A0092B-C50C-407E-A947-70E740481C1C}">
                           <a14:useLocalDpi xmlns:a14="http://schemas.microsoft.com/office/drawing/2010/main" val="0"/>
@@ -1092,6 +1281,119 @@
 <file path=word/numbering.xml><?xml version="1.0" encoding="utf-8"?>
 <w:numbering xmlns:wpc="http://schemas.microsoft.com/office/word/2010/wordprocessingCanvas" xmlns:cx="http://schemas.microsoft.com/office/drawing/2014/chartex" xmlns:cx1="http://schemas.microsoft.com/office/drawing/2015/9/8/chartex" xmlns:cx2="http://schemas.microsoft.com/office/drawing/2015/10/21/chartex" xmlns:cx3="http://schemas.microsoft.com/office/drawing/2016/5/9/chartex" xmlns:cx4="http://schemas.microsoft.com/office/drawing/2016/5/10/chartex" xmlns:cx5="http://schemas.microsoft.com/office/drawing/2016/5/11/chartex" xmlns:cx6="http://schemas.microsoft.com/office/drawing/2016/5/12/chartex" xmlns:cx7="http://schemas.microsoft.com/office/drawing/2016/5/13/chartex" xmlns:cx8="http://schemas.microsoft.com/office/drawing/2016/5/14/chartex" xmlns:mc="http://schemas.openxmlformats.org/markup-compatibility/2006" xmlns:aink="http://schemas.microsoft.com/office/drawing/2016/ink" xmlns:am3d="http://schemas.microsoft.com/office/drawing/2017/model3d" xmlns:o="urn:schemas-microsoft-com:office:office" xmlns:oel="http://schemas.microsoft.com/office/2019/extlst" xmlns:r="http://schemas.openxmlformats.org/officeDocument/2006/relationships" xmlns:m="http://schemas.openxmlformats.org/officeDocument/2006/math" xmlns:v="urn:schemas-microsoft-com:vml" xmlns:wp14="http://schemas.microsoft.com/office/word/2010/wordprocessingDrawing" xmlns:wp="http://schemas.openxmlformats.org/drawingml/2006/wordprocessingDrawing" xmlns:w10="urn:schemas-microsoft-com:office:word" xmlns:w="http://schemas.openxmlformats.org/wordprocessingml/2006/main" xmlns:w14="http://schemas.microsoft.com/office/word/2010/wordml" xmlns:w15="http://schemas.microsoft.com/office/word/2012/wordml" xmlns:w16cex="http://schemas.microsoft.com/office/word/2018/wordml/cex" xmlns:w16cid="http://schemas.microsoft.com/office/word/2016/wordml/cid" xmlns:w16="http://schemas.microsoft.com/office/word/2018/wordml" xmlns:w16du="http://schemas.microsoft.com/office/word/2023/wordml/word16du" xmlns:w16sdtdh="http://schemas.microsoft.com/office/word/2020/wordml/sdtdatahash" xmlns:w16sdtfl="http://schemas.microsoft.com/office/word/2024/wordml/sdtformatlock" xmlns:w16se="http://schemas.microsoft.com/office/word/2015/wordml/symex" xmlns:wpg="http://schemas.microsoft.com/office/word/2010/wordprocessingGroup" xmlns:wpi="http://schemas.microsoft.com/office/word/2010/wordprocessingInk" xmlns:wne="http://schemas.microsoft.com/office/word/2006/wordml" xmlns:wps="http://schemas.microsoft.com/office/word/2010/wordprocessingShape" mc:Ignorable="w14 w15 w16se w16cid w16 w16cex w16sdtdh w16sdtfl w16du wp14">
   <w:abstractNum w:abstractNumId="0" w15:restartNumberingAfterBreak="0">
+    <w:nsid w:val="03143B4E"/>
+    <w:multiLevelType w:val="hybridMultilevel"/>
+    <w:tmpl w:val="B3D0CE48"/>
+    <w:lvl w:ilvl="0" w:tplc="04050001">
+      <w:start w:val="1"/>
+      <w:numFmt w:val="bullet"/>
+      <w:lvlText w:val=""/>
+      <w:lvlJc w:val="left"/>
+      <w:pPr>
+        <w:ind w:left="720" w:hanging="360"/>
+      </w:pPr>
+      <w:rPr>
+        <w:rFonts w:ascii="Symbol" w:hAnsi="Symbol" w:hint="default"/>
+      </w:rPr>
+    </w:lvl>
+    <w:lvl w:ilvl="1" w:tplc="04050003">
+      <w:start w:val="1"/>
+      <w:numFmt w:val="bullet"/>
+      <w:lvlText w:val="o"/>
+      <w:lvlJc w:val="left"/>
+      <w:pPr>
+        <w:ind w:left="1440" w:hanging="360"/>
+      </w:pPr>
+      <w:rPr>
+        <w:rFonts w:ascii="Courier New" w:hAnsi="Courier New" w:hint="default"/>
+      </w:rPr>
+    </w:lvl>
+    <w:lvl w:ilvl="2" w:tplc="04050005">
+      <w:start w:val="1"/>
+      <w:numFmt w:val="bullet"/>
+      <w:lvlText w:val=""/>
+      <w:lvlJc w:val="left"/>
+      <w:pPr>
+        <w:ind w:left="2160" w:hanging="360"/>
+      </w:pPr>
+      <w:rPr>
+        <w:rFonts w:ascii="Wingdings" w:hAnsi="Wingdings" w:hint="default"/>
+      </w:rPr>
+    </w:lvl>
+    <w:lvl w:ilvl="3" w:tplc="04050001">
+      <w:start w:val="1"/>
+      <w:numFmt w:val="bullet"/>
+      <w:lvlText w:val=""/>
+      <w:lvlJc w:val="left"/>
+      <w:pPr>
+        <w:ind w:left="2880" w:hanging="360"/>
+      </w:pPr>
+      <w:rPr>
+        <w:rFonts w:ascii="Symbol" w:hAnsi="Symbol" w:hint="default"/>
+      </w:rPr>
+    </w:lvl>
+    <w:lvl w:ilvl="4" w:tplc="04050003" w:tentative="1">
+      <w:start w:val="1"/>
+      <w:numFmt w:val="bullet"/>
+      <w:lvlText w:val="o"/>
+      <w:lvlJc w:val="left"/>
+      <w:pPr>
+        <w:ind w:left="3600" w:hanging="360"/>
+      </w:pPr>
+      <w:rPr>
+        <w:rFonts w:ascii="Courier New" w:hAnsi="Courier New" w:hint="default"/>
+      </w:rPr>
+    </w:lvl>
+    <w:lvl w:ilvl="5" w:tplc="04050005" w:tentative="1">
+      <w:start w:val="1"/>
+      <w:numFmt w:val="bullet"/>
+      <w:lvlText w:val=""/>
+      <w:lvlJc w:val="left"/>
+      <w:pPr>
+        <w:ind w:left="4320" w:hanging="360"/>
+      </w:pPr>
+      <w:rPr>
+        <w:rFonts w:ascii="Wingdings" w:hAnsi="Wingdings" w:hint="default"/>
+      </w:rPr>
+    </w:lvl>
+    <w:lvl w:ilvl="6" w:tplc="04050001" w:tentative="1">
+      <w:start w:val="1"/>
+      <w:numFmt w:val="bullet"/>
+      <w:lvlText w:val=""/>
+      <w:lvlJc w:val="left"/>
+      <w:pPr>
+        <w:ind w:left="5040" w:hanging="360"/>
+      </w:pPr>
+      <w:rPr>
+        <w:rFonts w:ascii="Symbol" w:hAnsi="Symbol" w:hint="default"/>
+      </w:rPr>
+    </w:lvl>
+    <w:lvl w:ilvl="7" w:tplc="04050003" w:tentative="1">
+      <w:start w:val="1"/>
+      <w:numFmt w:val="bullet"/>
+      <w:lvlText w:val="o"/>
+      <w:lvlJc w:val="left"/>
+      <w:pPr>
+        <w:ind w:left="5760" w:hanging="360"/>
+      </w:pPr>
+      <w:rPr>
+        <w:rFonts w:ascii="Courier New" w:hAnsi="Courier New" w:hint="default"/>
+      </w:rPr>
+    </w:lvl>
+    <w:lvl w:ilvl="8" w:tplc="04050005" w:tentative="1">
+      <w:start w:val="1"/>
+      <w:numFmt w:val="bullet"/>
+      <w:lvlText w:val=""/>
+      <w:lvlJc w:val="left"/>
+      <w:pPr>
+        <w:ind w:left="6480" w:hanging="360"/>
+      </w:pPr>
+      <w:rPr>
+        <w:rFonts w:ascii="Wingdings" w:hAnsi="Wingdings" w:hint="default"/>
+      </w:rPr>
+    </w:lvl>
+  </w:abstractNum>
+  <w:abstractNum w:abstractNumId="1" w15:restartNumberingAfterBreak="0">
     <w:nsid w:val="47FD6C53"/>
     <w:multiLevelType w:val="hybridMultilevel"/>
     <w:tmpl w:val="DD98CF5E"/>
@@ -1180,7 +1482,7 @@
       </w:pPr>
     </w:lvl>
   </w:abstractNum>
-  <w:abstractNum w:abstractNumId="1" w15:restartNumberingAfterBreak="0">
+  <w:abstractNum w:abstractNumId="2" w15:restartNumberingAfterBreak="0">
     <w:nsid w:val="6A395418"/>
     <w:multiLevelType w:val="hybridMultilevel"/>
     <w:tmpl w:val="EDAA300E"/>
@@ -1270,11 +1572,130 @@
       </w:pPr>
     </w:lvl>
   </w:abstractNum>
+  <w:abstractNum w:abstractNumId="3" w15:restartNumberingAfterBreak="0">
+    <w:nsid w:val="7E317BE4"/>
+    <w:multiLevelType w:val="hybridMultilevel"/>
+    <w:tmpl w:val="47D06D22"/>
+    <w:lvl w:ilvl="0" w:tplc="04050001">
+      <w:start w:val="1"/>
+      <w:numFmt w:val="bullet"/>
+      <w:lvlText w:val=""/>
+      <w:lvlJc w:val="left"/>
+      <w:pPr>
+        <w:ind w:left="720" w:hanging="360"/>
+      </w:pPr>
+      <w:rPr>
+        <w:rFonts w:ascii="Symbol" w:hAnsi="Symbol" w:hint="default"/>
+      </w:rPr>
+    </w:lvl>
+    <w:lvl w:ilvl="1" w:tplc="04050003">
+      <w:start w:val="1"/>
+      <w:numFmt w:val="bullet"/>
+      <w:lvlText w:val="o"/>
+      <w:lvlJc w:val="left"/>
+      <w:pPr>
+        <w:ind w:left="1440" w:hanging="360"/>
+      </w:pPr>
+      <w:rPr>
+        <w:rFonts w:ascii="Courier New" w:hAnsi="Courier New" w:hint="default"/>
+      </w:rPr>
+    </w:lvl>
+    <w:lvl w:ilvl="2" w:tplc="04050005">
+      <w:start w:val="1"/>
+      <w:numFmt w:val="bullet"/>
+      <w:lvlText w:val=""/>
+      <w:lvlJc w:val="left"/>
+      <w:pPr>
+        <w:ind w:left="2160" w:hanging="360"/>
+      </w:pPr>
+      <w:rPr>
+        <w:rFonts w:ascii="Wingdings" w:hAnsi="Wingdings" w:hint="default"/>
+      </w:rPr>
+    </w:lvl>
+    <w:lvl w:ilvl="3" w:tplc="04050001">
+      <w:start w:val="1"/>
+      <w:numFmt w:val="bullet"/>
+      <w:lvlText w:val=""/>
+      <w:lvlJc w:val="left"/>
+      <w:pPr>
+        <w:ind w:left="2880" w:hanging="360"/>
+      </w:pPr>
+      <w:rPr>
+        <w:rFonts w:ascii="Symbol" w:hAnsi="Symbol" w:hint="default"/>
+      </w:rPr>
+    </w:lvl>
+    <w:lvl w:ilvl="4" w:tplc="04050003">
+      <w:start w:val="1"/>
+      <w:numFmt w:val="bullet"/>
+      <w:lvlText w:val="o"/>
+      <w:lvlJc w:val="left"/>
+      <w:pPr>
+        <w:ind w:left="3600" w:hanging="360"/>
+      </w:pPr>
+      <w:rPr>
+        <w:rFonts w:ascii="Courier New" w:hAnsi="Courier New" w:hint="default"/>
+      </w:rPr>
+    </w:lvl>
+    <w:lvl w:ilvl="5" w:tplc="04050005" w:tentative="1">
+      <w:start w:val="1"/>
+      <w:numFmt w:val="bullet"/>
+      <w:lvlText w:val=""/>
+      <w:lvlJc w:val="left"/>
+      <w:pPr>
+        <w:ind w:left="4320" w:hanging="360"/>
+      </w:pPr>
+      <w:rPr>
+        <w:rFonts w:ascii="Wingdings" w:hAnsi="Wingdings" w:hint="default"/>
+      </w:rPr>
+    </w:lvl>
+    <w:lvl w:ilvl="6" w:tplc="04050001" w:tentative="1">
+      <w:start w:val="1"/>
+      <w:numFmt w:val="bullet"/>
+      <w:lvlText w:val=""/>
+      <w:lvlJc w:val="left"/>
+      <w:pPr>
+        <w:ind w:left="5040" w:hanging="360"/>
+      </w:pPr>
+      <w:rPr>
+        <w:rFonts w:ascii="Symbol" w:hAnsi="Symbol" w:hint="default"/>
+      </w:rPr>
+    </w:lvl>
+    <w:lvl w:ilvl="7" w:tplc="04050003" w:tentative="1">
+      <w:start w:val="1"/>
+      <w:numFmt w:val="bullet"/>
+      <w:lvlText w:val="o"/>
+      <w:lvlJc w:val="left"/>
+      <w:pPr>
+        <w:ind w:left="5760" w:hanging="360"/>
+      </w:pPr>
+      <w:rPr>
+        <w:rFonts w:ascii="Courier New" w:hAnsi="Courier New" w:hint="default"/>
+      </w:rPr>
+    </w:lvl>
+    <w:lvl w:ilvl="8" w:tplc="04050005" w:tentative="1">
+      <w:start w:val="1"/>
+      <w:numFmt w:val="bullet"/>
+      <w:lvlText w:val=""/>
+      <w:lvlJc w:val="left"/>
+      <w:pPr>
+        <w:ind w:left="6480" w:hanging="360"/>
+      </w:pPr>
+      <w:rPr>
+        <w:rFonts w:ascii="Wingdings" w:hAnsi="Wingdings" w:hint="default"/>
+      </w:rPr>
+    </w:lvl>
+  </w:abstractNum>
   <w:num w:numId="1" w16cid:durableId="882987022">
+    <w:abstractNumId w:val="2"/>
+  </w:num>
+  <w:num w:numId="2" w16cid:durableId="392630752">
     <w:abstractNumId w:val="1"/>
   </w:num>
-  <w:num w:numId="2" w16cid:durableId="392630752">
+  <w:num w:numId="3" w16cid:durableId="815029811">
     <w:abstractNumId w:val="0"/>
+  </w:num>
+  <w:num w:numId="4" w16cid:durableId="1212499888">
+    <w:abstractNumId w:val="3"/>
   </w:num>
 </w:numbering>
 </file>

</xml_diff>